<commit_message>
Amended Figures, moved Intro to Part 0 folder
</commit_message>
<xml_diff>
--- a/Meeting_notes/Aug 20 2013.docx
+++ b/Meeting_notes/Aug 20 2013.docx
@@ -71,22 +71,24 @@
         <w:t>Springer questionnaire:</w:t>
       </w:r>
     </w:p>
+    <w:p>
+      <w:r>
+        <w:t>All good for now</w:t>
+      </w:r>
+    </w:p>
+    <w:p>
+      <w:pPr>
+        <w:pStyle w:val="Heading2"/>
+      </w:pPr>
+      <w:r>
+        <w:t>Manuscript outline:</w:t>
+      </w:r>
+    </w:p>
     <w:p/>
     <w:p>
-      <w:pPr>
-        <w:pStyle w:val="Heading2"/>
-      </w:pPr>
-      <w:r>
-        <w:t>Manuscript outline:</w:t>
-      </w:r>
-    </w:p>
-    <w:p/>
-    <w:p>
       <w:r>
         <w:t>ACTION POINTS</w:t>
       </w:r>
-      <w:bookmarkStart w:id="0" w:name="_GoBack"/>
-      <w:bookmarkEnd w:id="0"/>
     </w:p>
     <w:p>
       <w:pPr>
@@ -243,6 +245,11 @@
         <w:t>Chapter_energy</w:t>
       </w:r>
       <w:proofErr w:type="spellEnd"/>
+      <w:r>
+        <w:t xml:space="preserve"> – before Friday. Email Becky.</w:t>
+      </w:r>
+      <w:bookmarkStart w:id="0" w:name="_GoBack"/>
+      <w:bookmarkEnd w:id="0"/>
     </w:p>
     <w:p/>
     <w:p>

</xml_diff>